<commit_message>
tables and map output updated
</commit_message>
<xml_diff>
--- a/tables/chapter_2/table_2.docx
+++ b/tables/chapter_2/table_2.docx
@@ -5,32 +5,12 @@
     <w:p>
       <w:pPr>
         <w:spacing w:after="0"/>
+        <w:ind w:left="20" w:right="20"/>
         <w:rPr>
           <w:rFonts w:ascii="Times New Roman" w:eastAsia="Times New Roman" w:hAnsi="Times New Roman" w:cs="Times New Roman"/>
           <w:lang w:eastAsia="en-ZA"/>
         </w:rPr>
       </w:pPr>
-      <w:r>
-        <w:rPr>
-          <w:rFonts w:ascii="Times New Roman" w:eastAsia="Times New Roman" w:hAnsi="Times New Roman" w:cs="Times New Roman"/>
-          <w:lang w:eastAsia="en-ZA"/>
-        </w:rPr>
-        <w:fldChar w:fldCharType="begin"/>
-      </w:r>
-      <w:r>
-        <w:rPr>
-          <w:rFonts w:ascii="Times New Roman" w:eastAsia="Times New Roman" w:hAnsi="Times New Roman" w:cs="Times New Roman"/>
-          <w:lang w:eastAsia="en-ZA"/>
-        </w:rPr>
-        <w:instrText xml:space="preserve"> HYPERLINK "https://docs.google.com/document/d/1T8Vkyv-8gN2aH51N1bRZk8Ax8rqssC03MTsFtzu6AgE/edit" \l "D2L_table_label_A%20list%20of%20morphological%20measurements%20that%20were%20collected%20for%20Laminaria%20pallida.%20Units%20for%20each%20morphometric%20are%20included." </w:instrText>
-      </w:r>
-      <w:r>
-        <w:rPr>
-          <w:rFonts w:ascii="Times New Roman" w:eastAsia="Times New Roman" w:hAnsi="Times New Roman" w:cs="Times New Roman"/>
-          <w:lang w:eastAsia="en-ZA"/>
-        </w:rPr>
-        <w:fldChar w:fldCharType="separate"/>
-      </w:r>
       <w:proofErr w:type="gramStart"/>
       <w:r>
         <w:rPr>
@@ -40,62 +20,9 @@
           <w:szCs w:val="22"/>
           <w:lang w:eastAsia="en-ZA"/>
         </w:rPr>
-        <w:t xml:space="preserve">Table 2: A list of morphological measurements that were collected for </w:t>
-      </w:r>
-      <w:proofErr w:type="spellStart"/>
-      <w:r>
-        <w:rPr>
-          <w:rFonts w:ascii="Cambria" w:eastAsia="Times New Roman" w:hAnsi="Cambria" w:cs="Times New Roman"/>
-          <w:i/>
-          <w:iCs/>
-          <w:color w:val="000000"/>
-          <w:sz w:val="22"/>
-          <w:szCs w:val="22"/>
-          <w:lang w:eastAsia="en-ZA"/>
-        </w:rPr>
-        <w:t>Laminaria</w:t>
-      </w:r>
-      <w:proofErr w:type="spellEnd"/>
-      <w:r>
-        <w:rPr>
-          <w:rFonts w:ascii="Cambria" w:eastAsia="Times New Roman" w:hAnsi="Cambria" w:cs="Times New Roman"/>
-          <w:i/>
-          <w:iCs/>
-          <w:color w:val="000000"/>
-          <w:sz w:val="22"/>
-          <w:szCs w:val="22"/>
-          <w:lang w:eastAsia="en-ZA"/>
-        </w:rPr>
-        <w:t xml:space="preserve"> pallida</w:t>
-      </w:r>
-      <w:r>
-        <w:rPr>
-          <w:rFonts w:ascii="Cambria" w:eastAsia="Times New Roman" w:hAnsi="Cambria" w:cs="Times New Roman"/>
-          <w:color w:val="000000"/>
-          <w:sz w:val="22"/>
-          <w:szCs w:val="22"/>
-          <w:lang w:eastAsia="en-ZA"/>
-        </w:rPr>
-        <w:t>.</w:t>
+        <w:t>Table 3: A list of measured environmental variables (temperature, waves and wind) and their associated abbreviation.</w:t>
       </w:r>
       <w:proofErr w:type="gramEnd"/>
-      <w:r>
-        <w:rPr>
-          <w:rFonts w:ascii="Cambria" w:eastAsia="Times New Roman" w:hAnsi="Cambria" w:cs="Times New Roman"/>
-          <w:color w:val="000000"/>
-          <w:sz w:val="22"/>
-          <w:szCs w:val="22"/>
-          <w:lang w:eastAsia="en-ZA"/>
-        </w:rPr>
-        <w:t xml:space="preserve"> Units for each morphological characteristic are included.</w:t>
-      </w:r>
-      <w:r>
-        <w:rPr>
-          <w:rFonts w:ascii="Times New Roman" w:eastAsia="Times New Roman" w:hAnsi="Times New Roman" w:cs="Times New Roman"/>
-          <w:lang w:eastAsia="en-ZA"/>
-        </w:rPr>
-        <w:fldChar w:fldCharType="end"/>
-      </w:r>
     </w:p>
     <w:p>
       <w:pPr>
@@ -118,21 +45,18 @@
         <w:tblLook w:val="04A0" w:firstRow="1" w:lastRow="0" w:firstColumn="1" w:lastColumn="0" w:noHBand="0" w:noVBand="1"/>
       </w:tblPr>
       <w:tblGrid>
-        <w:gridCol w:w="3154"/>
-        <w:gridCol w:w="2107"/>
+        <w:gridCol w:w="3457"/>
+        <w:gridCol w:w="1534"/>
       </w:tblGrid>
       <w:tr>
-        <w:trPr>
-          <w:trHeight w:val="320"/>
-        </w:trPr>
-        <w:tc>
-          <w:tcPr>
-            <w:tcW w:w="0" w:type="auto"/>
-            <w:tcBorders>
-              <w:top w:val="single" w:sz="4" w:space="0" w:color="000000"/>
-              <w:left w:val="single" w:sz="4" w:space="0" w:color="000000"/>
-              <w:bottom w:val="single" w:sz="4" w:space="0" w:color="000000"/>
-              <w:right w:val="single" w:sz="4" w:space="0" w:color="000000"/>
+        <w:tc>
+          <w:tcPr>
+            <w:tcW w:w="0" w:type="auto"/>
+            <w:tcBorders>
+              <w:top w:val="single" w:sz="8" w:space="0" w:color="000000"/>
+              <w:left w:val="single" w:sz="8" w:space="0" w:color="000000"/>
+              <w:bottom w:val="single" w:sz="8" w:space="0" w:color="000000"/>
+              <w:right w:val="single" w:sz="8" w:space="0" w:color="000000"/>
             </w:tcBorders>
             <w:shd w:val="clear" w:color="auto" w:fill="D9D9D9"/>
             <w:tcMar>
@@ -141,13 +65,11 @@
               <w:bottom w:w="100" w:type="dxa"/>
               <w:right w:w="100" w:type="dxa"/>
             </w:tcMar>
-            <w:vAlign w:val="bottom"/>
-            <w:hideMark/>
-          </w:tcPr>
-          <w:p>
-            <w:pPr>
-              <w:spacing w:after="0"/>
-              <w:ind w:right="20"/>
+            <w:hideMark/>
+          </w:tcPr>
+          <w:p>
+            <w:pPr>
+              <w:spacing w:after="0" w:line="0" w:lineRule="atLeast"/>
               <w:rPr>
                 <w:rFonts w:ascii="Times New Roman" w:eastAsia="Times New Roman" w:hAnsi="Times New Roman" w:cs="Times New Roman"/>
                 <w:lang w:eastAsia="en-ZA"/>
@@ -163,18 +85,18 @@
                 <w:szCs w:val="22"/>
                 <w:lang w:eastAsia="en-ZA"/>
               </w:rPr>
-              <w:t>Morphological Characteristic</w:t>
-            </w:r>
-          </w:p>
-        </w:tc>
-        <w:tc>
-          <w:tcPr>
-            <w:tcW w:w="0" w:type="auto"/>
-            <w:tcBorders>
-              <w:top w:val="single" w:sz="4" w:space="0" w:color="000000"/>
-              <w:left w:val="single" w:sz="4" w:space="0" w:color="000000"/>
-              <w:bottom w:val="single" w:sz="4" w:space="0" w:color="000000"/>
-              <w:right w:val="single" w:sz="4" w:space="0" w:color="000000"/>
+              <w:t>Variable</w:t>
+            </w:r>
+          </w:p>
+        </w:tc>
+        <w:tc>
+          <w:tcPr>
+            <w:tcW w:w="0" w:type="auto"/>
+            <w:tcBorders>
+              <w:top w:val="single" w:sz="8" w:space="0" w:color="000000"/>
+              <w:left w:val="single" w:sz="8" w:space="0" w:color="000000"/>
+              <w:bottom w:val="single" w:sz="8" w:space="0" w:color="000000"/>
+              <w:right w:val="single" w:sz="8" w:space="0" w:color="000000"/>
             </w:tcBorders>
             <w:shd w:val="clear" w:color="auto" w:fill="D9D9D9"/>
             <w:tcMar>
@@ -183,13 +105,11 @@
               <w:bottom w:w="100" w:type="dxa"/>
               <w:right w:w="100" w:type="dxa"/>
             </w:tcMar>
-            <w:vAlign w:val="bottom"/>
-            <w:hideMark/>
-          </w:tcPr>
-          <w:p>
-            <w:pPr>
-              <w:spacing w:after="0"/>
-              <w:ind w:right="20"/>
+            <w:hideMark/>
+          </w:tcPr>
+          <w:p>
+            <w:pPr>
+              <w:spacing w:after="0" w:line="0" w:lineRule="atLeast"/>
               <w:rPr>
                 <w:rFonts w:ascii="Times New Roman" w:eastAsia="Times New Roman" w:hAnsi="Times New Roman" w:cs="Times New Roman"/>
                 <w:lang w:eastAsia="en-ZA"/>
@@ -205,155 +125,149 @@
                 <w:szCs w:val="22"/>
                 <w:lang w:eastAsia="en-ZA"/>
               </w:rPr>
-              <w:t>Unit measurement</w:t>
+              <w:t>Abbreviation</w:t>
             </w:r>
           </w:p>
         </w:tc>
       </w:tr>
       <w:tr>
-        <w:trPr>
-          <w:trHeight w:val="500"/>
-        </w:trPr>
-        <w:tc>
-          <w:tcPr>
-            <w:tcW w:w="0" w:type="auto"/>
-            <w:tcBorders>
-              <w:top w:val="single" w:sz="4" w:space="0" w:color="000000"/>
-              <w:left w:val="single" w:sz="4" w:space="0" w:color="000000"/>
-              <w:bottom w:val="single" w:sz="4" w:space="0" w:color="000000"/>
-              <w:right w:val="single" w:sz="4" w:space="0" w:color="000000"/>
-            </w:tcBorders>
-            <w:tcMar>
-              <w:top w:w="100" w:type="dxa"/>
-              <w:left w:w="100" w:type="dxa"/>
-              <w:bottom w:w="100" w:type="dxa"/>
-              <w:right w:w="100" w:type="dxa"/>
-            </w:tcMar>
-            <w:hideMark/>
-          </w:tcPr>
-          <w:p>
-            <w:pPr>
-              <w:spacing w:after="0"/>
-              <w:ind w:right="20"/>
-              <w:rPr>
-                <w:rFonts w:ascii="Times New Roman" w:eastAsia="Times New Roman" w:hAnsi="Times New Roman" w:cs="Times New Roman"/>
-                <w:lang w:eastAsia="en-ZA"/>
-              </w:rPr>
-            </w:pPr>
-            <w:r>
-              <w:rPr>
-                <w:rFonts w:ascii="Cambria" w:eastAsia="Times New Roman" w:hAnsi="Cambria" w:cs="Times New Roman"/>
-                <w:color w:val="000000"/>
-                <w:sz w:val="22"/>
-                <w:szCs w:val="22"/>
-                <w:lang w:eastAsia="en-ZA"/>
-              </w:rPr>
-              <w:t>Lamina weight</w:t>
-            </w:r>
-          </w:p>
-        </w:tc>
-        <w:tc>
-          <w:tcPr>
-            <w:tcW w:w="0" w:type="auto"/>
-            <w:tcBorders>
-              <w:top w:val="single" w:sz="4" w:space="0" w:color="000000"/>
-              <w:left w:val="single" w:sz="4" w:space="0" w:color="000000"/>
-              <w:bottom w:val="single" w:sz="4" w:space="0" w:color="000000"/>
-              <w:right w:val="single" w:sz="4" w:space="0" w:color="000000"/>
-            </w:tcBorders>
-            <w:tcMar>
-              <w:top w:w="100" w:type="dxa"/>
-              <w:left w:w="100" w:type="dxa"/>
-              <w:bottom w:w="100" w:type="dxa"/>
-              <w:right w:w="100" w:type="dxa"/>
-            </w:tcMar>
-            <w:hideMark/>
-          </w:tcPr>
-          <w:p>
-            <w:pPr>
-              <w:spacing w:after="0"/>
-              <w:ind w:right="20"/>
-              <w:rPr>
-                <w:rFonts w:ascii="Times New Roman" w:eastAsia="Times New Roman" w:hAnsi="Times New Roman" w:cs="Times New Roman"/>
-                <w:lang w:eastAsia="en-ZA"/>
-              </w:rPr>
-            </w:pPr>
-            <w:r>
-              <w:rPr>
-                <w:rFonts w:ascii="Cambria" w:eastAsia="Times New Roman" w:hAnsi="Cambria" w:cs="Times New Roman"/>
-                <w:color w:val="000000"/>
-                <w:sz w:val="22"/>
-                <w:szCs w:val="22"/>
-                <w:lang w:eastAsia="en-ZA"/>
-              </w:rPr>
-              <w:t>Grams (g)</w:t>
-            </w:r>
+        <w:tc>
+          <w:tcPr>
+            <w:tcW w:w="0" w:type="auto"/>
+            <w:tcBorders>
+              <w:top w:val="single" w:sz="8" w:space="0" w:color="000000"/>
+              <w:left w:val="single" w:sz="8" w:space="0" w:color="000000"/>
+              <w:bottom w:val="single" w:sz="8" w:space="0" w:color="000000"/>
+              <w:right w:val="single" w:sz="8" w:space="0" w:color="000000"/>
+            </w:tcBorders>
+            <w:tcMar>
+              <w:top w:w="100" w:type="dxa"/>
+              <w:left w:w="100" w:type="dxa"/>
+              <w:bottom w:w="100" w:type="dxa"/>
+              <w:right w:w="100" w:type="dxa"/>
+            </w:tcMar>
+            <w:hideMark/>
+          </w:tcPr>
+          <w:p>
+            <w:pPr>
+              <w:spacing w:after="0" w:line="0" w:lineRule="atLeast"/>
+              <w:rPr>
+                <w:rFonts w:ascii="Times New Roman" w:eastAsia="Times New Roman" w:hAnsi="Times New Roman" w:cs="Times New Roman"/>
+                <w:lang w:eastAsia="en-ZA"/>
+              </w:rPr>
+            </w:pPr>
+            <w:r>
+              <w:rPr>
+                <w:rFonts w:ascii="Cambria" w:eastAsia="Times New Roman" w:hAnsi="Cambria" w:cs="Times New Roman"/>
+                <w:color w:val="000000"/>
+                <w:sz w:val="22"/>
+                <w:szCs w:val="22"/>
+                <w:lang w:eastAsia="en-ZA"/>
+              </w:rPr>
+              <w:t>Maximum temperature</w:t>
+            </w:r>
+          </w:p>
+        </w:tc>
+        <w:tc>
+          <w:tcPr>
+            <w:tcW w:w="0" w:type="auto"/>
+            <w:tcBorders>
+              <w:top w:val="single" w:sz="8" w:space="0" w:color="000000"/>
+              <w:left w:val="single" w:sz="8" w:space="0" w:color="000000"/>
+              <w:bottom w:val="single" w:sz="8" w:space="0" w:color="000000"/>
+              <w:right w:val="single" w:sz="8" w:space="0" w:color="000000"/>
+            </w:tcBorders>
+            <w:tcMar>
+              <w:top w:w="100" w:type="dxa"/>
+              <w:left w:w="100" w:type="dxa"/>
+              <w:bottom w:w="100" w:type="dxa"/>
+              <w:right w:w="100" w:type="dxa"/>
+            </w:tcMar>
+            <w:hideMark/>
+          </w:tcPr>
+          <w:p>
+            <w:pPr>
+              <w:spacing w:after="0" w:line="0" w:lineRule="atLeast"/>
+              <w:rPr>
+                <w:rFonts w:ascii="Times New Roman" w:eastAsia="Times New Roman" w:hAnsi="Times New Roman" w:cs="Times New Roman"/>
+                <w:lang w:eastAsia="en-ZA"/>
+              </w:rPr>
+            </w:pPr>
+            <w:proofErr w:type="spellStart"/>
+            <w:r>
+              <w:rPr>
+                <w:rFonts w:ascii="Cambria" w:eastAsia="Times New Roman" w:hAnsi="Cambria" w:cs="Times New Roman"/>
+                <w:i/>
+                <w:iCs/>
+                <w:color w:val="000000"/>
+                <w:sz w:val="22"/>
+                <w:szCs w:val="22"/>
+                <w:lang w:eastAsia="en-ZA"/>
+              </w:rPr>
+              <w:t>max_temp</w:t>
+            </w:r>
+            <w:proofErr w:type="spellEnd"/>
           </w:p>
         </w:tc>
       </w:tr>
       <w:tr>
-        <w:trPr>
-          <w:trHeight w:val="500"/>
-        </w:trPr>
-        <w:tc>
-          <w:tcPr>
-            <w:tcW w:w="0" w:type="auto"/>
-            <w:tcBorders>
-              <w:top w:val="single" w:sz="4" w:space="0" w:color="000000"/>
-              <w:left w:val="single" w:sz="4" w:space="0" w:color="000000"/>
-              <w:bottom w:val="single" w:sz="4" w:space="0" w:color="000000"/>
-              <w:right w:val="single" w:sz="4" w:space="0" w:color="000000"/>
-            </w:tcBorders>
-            <w:tcMar>
-              <w:top w:w="100" w:type="dxa"/>
-              <w:left w:w="100" w:type="dxa"/>
-              <w:bottom w:w="100" w:type="dxa"/>
-              <w:right w:w="100" w:type="dxa"/>
-            </w:tcMar>
-            <w:hideMark/>
-          </w:tcPr>
-          <w:p>
-            <w:pPr>
-              <w:spacing w:after="0"/>
-              <w:ind w:right="20"/>
-              <w:rPr>
-                <w:rFonts w:ascii="Times New Roman" w:eastAsia="Times New Roman" w:hAnsi="Times New Roman" w:cs="Times New Roman"/>
-                <w:lang w:eastAsia="en-ZA"/>
-              </w:rPr>
-            </w:pPr>
-            <w:r>
-              <w:rPr>
-                <w:rFonts w:ascii="Cambria" w:eastAsia="Times New Roman" w:hAnsi="Cambria" w:cs="Times New Roman"/>
-                <w:color w:val="000000"/>
-                <w:sz w:val="22"/>
-                <w:szCs w:val="22"/>
-                <w:lang w:eastAsia="en-ZA"/>
-              </w:rPr>
-              <w:t>Lamina length</w:t>
-            </w:r>
-          </w:p>
-        </w:tc>
-        <w:tc>
-          <w:tcPr>
-            <w:tcW w:w="0" w:type="auto"/>
-            <w:tcBorders>
-              <w:top w:val="single" w:sz="4" w:space="0" w:color="000000"/>
-              <w:left w:val="single" w:sz="4" w:space="0" w:color="000000"/>
-              <w:bottom w:val="single" w:sz="4" w:space="0" w:color="000000"/>
-              <w:right w:val="single" w:sz="4" w:space="0" w:color="000000"/>
-            </w:tcBorders>
-            <w:tcMar>
-              <w:top w:w="100" w:type="dxa"/>
-              <w:left w:w="100" w:type="dxa"/>
-              <w:bottom w:w="100" w:type="dxa"/>
-              <w:right w:w="100" w:type="dxa"/>
-            </w:tcMar>
-            <w:hideMark/>
-          </w:tcPr>
-          <w:p>
-            <w:pPr>
-              <w:spacing w:after="0"/>
-              <w:ind w:right="20"/>
+        <w:tc>
+          <w:tcPr>
+            <w:tcW w:w="0" w:type="auto"/>
+            <w:tcBorders>
+              <w:top w:val="single" w:sz="8" w:space="0" w:color="000000"/>
+              <w:left w:val="single" w:sz="8" w:space="0" w:color="000000"/>
+              <w:bottom w:val="single" w:sz="8" w:space="0" w:color="000000"/>
+              <w:right w:val="single" w:sz="8" w:space="0" w:color="000000"/>
+            </w:tcBorders>
+            <w:tcMar>
+              <w:top w:w="100" w:type="dxa"/>
+              <w:left w:w="100" w:type="dxa"/>
+              <w:bottom w:w="100" w:type="dxa"/>
+              <w:right w:w="100" w:type="dxa"/>
+            </w:tcMar>
+            <w:hideMark/>
+          </w:tcPr>
+          <w:p>
+            <w:pPr>
+              <w:spacing w:after="0" w:line="0" w:lineRule="atLeast"/>
+              <w:rPr>
+                <w:rFonts w:ascii="Times New Roman" w:eastAsia="Times New Roman" w:hAnsi="Times New Roman" w:cs="Times New Roman"/>
+                <w:lang w:eastAsia="en-ZA"/>
+              </w:rPr>
+            </w:pPr>
+            <w:r>
+              <w:rPr>
+                <w:rFonts w:ascii="Cambria" w:eastAsia="Times New Roman" w:hAnsi="Cambria" w:cs="Times New Roman"/>
+                <w:color w:val="000000"/>
+                <w:sz w:val="22"/>
+                <w:szCs w:val="22"/>
+                <w:lang w:eastAsia="en-ZA"/>
+              </w:rPr>
+              <w:t>Minimum temperature</w:t>
+            </w:r>
+          </w:p>
+        </w:tc>
+        <w:tc>
+          <w:tcPr>
+            <w:tcW w:w="0" w:type="auto"/>
+            <w:tcBorders>
+              <w:top w:val="single" w:sz="8" w:space="0" w:color="000000"/>
+              <w:left w:val="single" w:sz="8" w:space="0" w:color="000000"/>
+              <w:bottom w:val="single" w:sz="8" w:space="0" w:color="000000"/>
+              <w:right w:val="single" w:sz="8" w:space="0" w:color="000000"/>
+            </w:tcBorders>
+            <w:tcMar>
+              <w:top w:w="100" w:type="dxa"/>
+              <w:left w:w="100" w:type="dxa"/>
+              <w:bottom w:w="100" w:type="dxa"/>
+              <w:right w:w="100" w:type="dxa"/>
+            </w:tcMar>
+            <w:hideMark/>
+          </w:tcPr>
+          <w:p>
+            <w:pPr>
+              <w:spacing w:after="0" w:line="0" w:lineRule="atLeast"/>
               <w:rPr>
                 <w:rFonts w:ascii="Times New Roman" w:eastAsia="Times New Roman" w:hAnsi="Times New Roman" w:cs="Times New Roman"/>
                 <w:lang w:eastAsia="en-ZA"/>
@@ -363,90 +277,77 @@
             <w:r>
               <w:rPr>
                 <w:rFonts w:ascii="Cambria" w:eastAsia="Times New Roman" w:hAnsi="Cambria" w:cs="Times New Roman"/>
-                <w:color w:val="000000"/>
-                <w:sz w:val="22"/>
-                <w:szCs w:val="22"/>
-                <w:lang w:eastAsia="en-ZA"/>
-              </w:rPr>
-              <w:t>Millimeters</w:t>
+                <w:i/>
+                <w:iCs/>
+                <w:color w:val="000000"/>
+                <w:sz w:val="22"/>
+                <w:szCs w:val="22"/>
+                <w:lang w:eastAsia="en-ZA"/>
+              </w:rPr>
+              <w:t>min_temp</w:t>
             </w:r>
             <w:proofErr w:type="spellEnd"/>
-            <w:r>
-              <w:rPr>
-                <w:rFonts w:ascii="Cambria" w:eastAsia="Times New Roman" w:hAnsi="Cambria" w:cs="Times New Roman"/>
-                <w:color w:val="000000"/>
-                <w:sz w:val="22"/>
-                <w:szCs w:val="22"/>
-                <w:lang w:eastAsia="en-ZA"/>
-              </w:rPr>
-              <w:t xml:space="preserve"> (mm)</w:t>
-            </w:r>
           </w:p>
         </w:tc>
       </w:tr>
       <w:tr>
-        <w:trPr>
-          <w:trHeight w:val="500"/>
-        </w:trPr>
-        <w:tc>
-          <w:tcPr>
-            <w:tcW w:w="0" w:type="auto"/>
-            <w:tcBorders>
-              <w:top w:val="single" w:sz="4" w:space="0" w:color="000000"/>
-              <w:left w:val="single" w:sz="4" w:space="0" w:color="000000"/>
-              <w:bottom w:val="single" w:sz="4" w:space="0" w:color="000000"/>
-              <w:right w:val="single" w:sz="4" w:space="0" w:color="000000"/>
-            </w:tcBorders>
-            <w:tcMar>
-              <w:top w:w="100" w:type="dxa"/>
-              <w:left w:w="100" w:type="dxa"/>
-              <w:bottom w:w="100" w:type="dxa"/>
-              <w:right w:w="100" w:type="dxa"/>
-            </w:tcMar>
-            <w:hideMark/>
-          </w:tcPr>
-          <w:p>
-            <w:pPr>
-              <w:spacing w:after="0"/>
-              <w:ind w:right="20"/>
-              <w:rPr>
-                <w:rFonts w:ascii="Times New Roman" w:eastAsia="Times New Roman" w:hAnsi="Times New Roman" w:cs="Times New Roman"/>
-                <w:lang w:eastAsia="en-ZA"/>
-              </w:rPr>
-            </w:pPr>
-            <w:r>
-              <w:rPr>
-                <w:rFonts w:ascii="Cambria" w:eastAsia="Times New Roman" w:hAnsi="Cambria" w:cs="Times New Roman"/>
-                <w:color w:val="000000"/>
-                <w:sz w:val="22"/>
-                <w:szCs w:val="22"/>
-                <w:lang w:eastAsia="en-ZA"/>
-              </w:rPr>
-              <w:t>Lamina thickness</w:t>
-            </w:r>
-          </w:p>
-        </w:tc>
-        <w:tc>
-          <w:tcPr>
-            <w:tcW w:w="0" w:type="auto"/>
-            <w:tcBorders>
-              <w:top w:val="single" w:sz="4" w:space="0" w:color="000000"/>
-              <w:left w:val="single" w:sz="4" w:space="0" w:color="000000"/>
-              <w:bottom w:val="single" w:sz="4" w:space="0" w:color="000000"/>
-              <w:right w:val="single" w:sz="4" w:space="0" w:color="000000"/>
-            </w:tcBorders>
-            <w:tcMar>
-              <w:top w:w="100" w:type="dxa"/>
-              <w:left w:w="100" w:type="dxa"/>
-              <w:bottom w:w="100" w:type="dxa"/>
-              <w:right w:w="100" w:type="dxa"/>
-            </w:tcMar>
-            <w:hideMark/>
-          </w:tcPr>
-          <w:p>
-            <w:pPr>
-              <w:spacing w:after="0"/>
-              <w:ind w:right="20"/>
+        <w:tc>
+          <w:tcPr>
+            <w:tcW w:w="0" w:type="auto"/>
+            <w:tcBorders>
+              <w:top w:val="single" w:sz="8" w:space="0" w:color="000000"/>
+              <w:left w:val="single" w:sz="8" w:space="0" w:color="000000"/>
+              <w:bottom w:val="single" w:sz="8" w:space="0" w:color="000000"/>
+              <w:right w:val="single" w:sz="8" w:space="0" w:color="000000"/>
+            </w:tcBorders>
+            <w:tcMar>
+              <w:top w:w="100" w:type="dxa"/>
+              <w:left w:w="100" w:type="dxa"/>
+              <w:bottom w:w="100" w:type="dxa"/>
+              <w:right w:w="100" w:type="dxa"/>
+            </w:tcMar>
+            <w:hideMark/>
+          </w:tcPr>
+          <w:p>
+            <w:pPr>
+              <w:spacing w:after="0" w:line="0" w:lineRule="atLeast"/>
+              <w:rPr>
+                <w:rFonts w:ascii="Times New Roman" w:eastAsia="Times New Roman" w:hAnsi="Times New Roman" w:cs="Times New Roman"/>
+                <w:lang w:eastAsia="en-ZA"/>
+              </w:rPr>
+            </w:pPr>
+            <w:r>
+              <w:rPr>
+                <w:rFonts w:ascii="Cambria" w:eastAsia="Times New Roman" w:hAnsi="Cambria" w:cs="Times New Roman"/>
+                <w:color w:val="000000"/>
+                <w:sz w:val="22"/>
+                <w:szCs w:val="22"/>
+                <w:lang w:eastAsia="en-ZA"/>
+              </w:rPr>
+              <w:t>Mean temperature</w:t>
+            </w:r>
+          </w:p>
+        </w:tc>
+        <w:tc>
+          <w:tcPr>
+            <w:tcW w:w="0" w:type="auto"/>
+            <w:tcBorders>
+              <w:top w:val="single" w:sz="8" w:space="0" w:color="000000"/>
+              <w:left w:val="single" w:sz="8" w:space="0" w:color="000000"/>
+              <w:bottom w:val="single" w:sz="8" w:space="0" w:color="000000"/>
+              <w:right w:val="single" w:sz="8" w:space="0" w:color="000000"/>
+            </w:tcBorders>
+            <w:tcMar>
+              <w:top w:w="100" w:type="dxa"/>
+              <w:left w:w="100" w:type="dxa"/>
+              <w:bottom w:w="100" w:type="dxa"/>
+              <w:right w:w="100" w:type="dxa"/>
+            </w:tcMar>
+            <w:hideMark/>
+          </w:tcPr>
+          <w:p>
+            <w:pPr>
+              <w:spacing w:after="0" w:line="0" w:lineRule="atLeast"/>
               <w:rPr>
                 <w:rFonts w:ascii="Times New Roman" w:eastAsia="Times New Roman" w:hAnsi="Times New Roman" w:cs="Times New Roman"/>
                 <w:lang w:eastAsia="en-ZA"/>
@@ -456,171 +357,157 @@
             <w:r>
               <w:rPr>
                 <w:rFonts w:ascii="Cambria" w:eastAsia="Times New Roman" w:hAnsi="Cambria" w:cs="Times New Roman"/>
-                <w:color w:val="000000"/>
-                <w:sz w:val="22"/>
-                <w:szCs w:val="22"/>
-                <w:lang w:eastAsia="en-ZA"/>
-              </w:rPr>
-              <w:t>Millimeters</w:t>
+                <w:i/>
+                <w:iCs/>
+                <w:color w:val="000000"/>
+                <w:sz w:val="22"/>
+                <w:szCs w:val="22"/>
+                <w:lang w:eastAsia="en-ZA"/>
+              </w:rPr>
+              <w:t>mean_temp</w:t>
             </w:r>
             <w:proofErr w:type="spellEnd"/>
-            <w:r>
-              <w:rPr>
-                <w:rFonts w:ascii="Cambria" w:eastAsia="Times New Roman" w:hAnsi="Cambria" w:cs="Times New Roman"/>
-                <w:color w:val="000000"/>
-                <w:sz w:val="22"/>
-                <w:szCs w:val="22"/>
-                <w:lang w:eastAsia="en-ZA"/>
-              </w:rPr>
-              <w:t xml:space="preserve"> (mm)</w:t>
-            </w:r>
           </w:p>
         </w:tc>
       </w:tr>
       <w:tr>
-        <w:trPr>
-          <w:trHeight w:val="500"/>
-        </w:trPr>
-        <w:tc>
-          <w:tcPr>
-            <w:tcW w:w="0" w:type="auto"/>
-            <w:tcBorders>
-              <w:top w:val="single" w:sz="4" w:space="0" w:color="000000"/>
-              <w:left w:val="single" w:sz="4" w:space="0" w:color="000000"/>
-              <w:bottom w:val="single" w:sz="4" w:space="0" w:color="000000"/>
-              <w:right w:val="single" w:sz="4" w:space="0" w:color="000000"/>
-            </w:tcBorders>
-            <w:tcMar>
-              <w:top w:w="100" w:type="dxa"/>
-              <w:left w:w="100" w:type="dxa"/>
-              <w:bottom w:w="100" w:type="dxa"/>
-              <w:right w:w="100" w:type="dxa"/>
-            </w:tcMar>
-            <w:hideMark/>
-          </w:tcPr>
-          <w:p>
-            <w:pPr>
-              <w:spacing w:after="0"/>
-              <w:ind w:right="20"/>
-              <w:rPr>
-                <w:rFonts w:ascii="Times New Roman" w:eastAsia="Times New Roman" w:hAnsi="Times New Roman" w:cs="Times New Roman"/>
-                <w:lang w:eastAsia="en-ZA"/>
-              </w:rPr>
-            </w:pPr>
-            <w:r>
-              <w:rPr>
-                <w:rFonts w:ascii="Cambria" w:eastAsia="Times New Roman" w:hAnsi="Cambria" w:cs="Times New Roman"/>
-                <w:color w:val="000000"/>
-                <w:sz w:val="22"/>
-                <w:szCs w:val="22"/>
-                <w:lang w:eastAsia="en-ZA"/>
-              </w:rPr>
-              <w:t>Stipe mass</w:t>
-            </w:r>
-          </w:p>
-        </w:tc>
-        <w:tc>
-          <w:tcPr>
-            <w:tcW w:w="0" w:type="auto"/>
-            <w:tcBorders>
-              <w:top w:val="single" w:sz="4" w:space="0" w:color="000000"/>
-              <w:left w:val="single" w:sz="4" w:space="0" w:color="000000"/>
-              <w:bottom w:val="single" w:sz="4" w:space="0" w:color="000000"/>
-              <w:right w:val="single" w:sz="4" w:space="0" w:color="000000"/>
-            </w:tcBorders>
-            <w:tcMar>
-              <w:top w:w="100" w:type="dxa"/>
-              <w:left w:w="100" w:type="dxa"/>
-              <w:bottom w:w="100" w:type="dxa"/>
-              <w:right w:w="100" w:type="dxa"/>
-            </w:tcMar>
-            <w:hideMark/>
-          </w:tcPr>
-          <w:p>
-            <w:pPr>
-              <w:spacing w:after="0"/>
-              <w:ind w:right="20"/>
-              <w:rPr>
-                <w:rFonts w:ascii="Times New Roman" w:eastAsia="Times New Roman" w:hAnsi="Times New Roman" w:cs="Times New Roman"/>
-                <w:lang w:eastAsia="en-ZA"/>
-              </w:rPr>
-            </w:pPr>
-            <w:r>
-              <w:rPr>
-                <w:rFonts w:ascii="Cambria" w:eastAsia="Times New Roman" w:hAnsi="Cambria" w:cs="Times New Roman"/>
-                <w:color w:val="000000"/>
-                <w:sz w:val="22"/>
-                <w:szCs w:val="22"/>
-                <w:lang w:eastAsia="en-ZA"/>
-              </w:rPr>
-              <w:t>Grams (g)</w:t>
-            </w:r>
+        <w:tc>
+          <w:tcPr>
+            <w:tcW w:w="0" w:type="auto"/>
+            <w:tcBorders>
+              <w:top w:val="single" w:sz="8" w:space="0" w:color="000000"/>
+              <w:left w:val="single" w:sz="8" w:space="0" w:color="000000"/>
+              <w:bottom w:val="single" w:sz="8" w:space="0" w:color="000000"/>
+              <w:right w:val="single" w:sz="8" w:space="0" w:color="000000"/>
+            </w:tcBorders>
+            <w:tcMar>
+              <w:top w:w="100" w:type="dxa"/>
+              <w:left w:w="100" w:type="dxa"/>
+              <w:bottom w:w="100" w:type="dxa"/>
+              <w:right w:w="100" w:type="dxa"/>
+            </w:tcMar>
+            <w:hideMark/>
+          </w:tcPr>
+          <w:p>
+            <w:pPr>
+              <w:spacing w:after="0" w:line="0" w:lineRule="atLeast"/>
+              <w:rPr>
+                <w:rFonts w:ascii="Times New Roman" w:eastAsia="Times New Roman" w:hAnsi="Times New Roman" w:cs="Times New Roman"/>
+                <w:lang w:eastAsia="en-ZA"/>
+              </w:rPr>
+            </w:pPr>
+            <w:r>
+              <w:rPr>
+                <w:rFonts w:ascii="Cambria" w:eastAsia="Times New Roman" w:hAnsi="Cambria" w:cs="Times New Roman"/>
+                <w:color w:val="000000"/>
+                <w:sz w:val="22"/>
+                <w:szCs w:val="22"/>
+                <w:lang w:eastAsia="en-ZA"/>
+              </w:rPr>
+              <w:t>Range in temperature</w:t>
+            </w:r>
+          </w:p>
+        </w:tc>
+        <w:tc>
+          <w:tcPr>
+            <w:tcW w:w="0" w:type="auto"/>
+            <w:tcBorders>
+              <w:top w:val="single" w:sz="8" w:space="0" w:color="000000"/>
+              <w:left w:val="single" w:sz="8" w:space="0" w:color="000000"/>
+              <w:bottom w:val="single" w:sz="8" w:space="0" w:color="000000"/>
+              <w:right w:val="single" w:sz="8" w:space="0" w:color="000000"/>
+            </w:tcBorders>
+            <w:tcMar>
+              <w:top w:w="100" w:type="dxa"/>
+              <w:left w:w="100" w:type="dxa"/>
+              <w:bottom w:w="100" w:type="dxa"/>
+              <w:right w:w="100" w:type="dxa"/>
+            </w:tcMar>
+            <w:hideMark/>
+          </w:tcPr>
+          <w:p>
+            <w:pPr>
+              <w:spacing w:after="0" w:line="0" w:lineRule="atLeast"/>
+              <w:rPr>
+                <w:rFonts w:ascii="Times New Roman" w:eastAsia="Times New Roman" w:hAnsi="Times New Roman" w:cs="Times New Roman"/>
+                <w:lang w:eastAsia="en-ZA"/>
+              </w:rPr>
+            </w:pPr>
+            <w:proofErr w:type="spellStart"/>
+            <w:r>
+              <w:rPr>
+                <w:rFonts w:ascii="Cambria" w:eastAsia="Times New Roman" w:hAnsi="Cambria" w:cs="Times New Roman"/>
+                <w:i/>
+                <w:iCs/>
+                <w:color w:val="000000"/>
+                <w:sz w:val="22"/>
+                <w:szCs w:val="22"/>
+                <w:lang w:eastAsia="en-ZA"/>
+              </w:rPr>
+              <w:t>temp_range</w:t>
+            </w:r>
+            <w:proofErr w:type="spellEnd"/>
           </w:p>
         </w:tc>
       </w:tr>
       <w:tr>
-        <w:trPr>
-          <w:trHeight w:val="500"/>
-        </w:trPr>
-        <w:tc>
-          <w:tcPr>
-            <w:tcW w:w="0" w:type="auto"/>
-            <w:tcBorders>
-              <w:top w:val="single" w:sz="4" w:space="0" w:color="000000"/>
-              <w:left w:val="single" w:sz="4" w:space="0" w:color="000000"/>
-              <w:bottom w:val="single" w:sz="4" w:space="0" w:color="000000"/>
-              <w:right w:val="single" w:sz="4" w:space="0" w:color="000000"/>
-            </w:tcBorders>
-            <w:tcMar>
-              <w:top w:w="100" w:type="dxa"/>
-              <w:left w:w="100" w:type="dxa"/>
-              <w:bottom w:w="100" w:type="dxa"/>
-              <w:right w:w="100" w:type="dxa"/>
-            </w:tcMar>
-            <w:hideMark/>
-          </w:tcPr>
-          <w:p>
-            <w:pPr>
-              <w:spacing w:after="0"/>
-              <w:ind w:right="20"/>
-              <w:rPr>
-                <w:rFonts w:ascii="Times New Roman" w:eastAsia="Times New Roman" w:hAnsi="Times New Roman" w:cs="Times New Roman"/>
-                <w:lang w:eastAsia="en-ZA"/>
-              </w:rPr>
-            </w:pPr>
-            <w:r>
-              <w:rPr>
-                <w:rFonts w:ascii="Cambria" w:eastAsia="Times New Roman" w:hAnsi="Cambria" w:cs="Times New Roman"/>
-                <w:color w:val="000000"/>
-                <w:sz w:val="22"/>
-                <w:szCs w:val="22"/>
-                <w:lang w:eastAsia="en-ZA"/>
-              </w:rPr>
-              <w:t>Stipe length</w:t>
-            </w:r>
-          </w:p>
-        </w:tc>
-        <w:tc>
-          <w:tcPr>
-            <w:tcW w:w="0" w:type="auto"/>
-            <w:tcBorders>
-              <w:top w:val="single" w:sz="4" w:space="0" w:color="000000"/>
-              <w:left w:val="single" w:sz="4" w:space="0" w:color="000000"/>
-              <w:bottom w:val="single" w:sz="4" w:space="0" w:color="000000"/>
-              <w:right w:val="single" w:sz="4" w:space="0" w:color="000000"/>
-            </w:tcBorders>
-            <w:tcMar>
-              <w:top w:w="100" w:type="dxa"/>
-              <w:left w:w="100" w:type="dxa"/>
-              <w:bottom w:w="100" w:type="dxa"/>
-              <w:right w:w="100" w:type="dxa"/>
-            </w:tcMar>
-            <w:hideMark/>
-          </w:tcPr>
-          <w:p>
-            <w:pPr>
-              <w:spacing w:after="0"/>
-              <w:ind w:right="20"/>
+        <w:tc>
+          <w:tcPr>
+            <w:tcW w:w="0" w:type="auto"/>
+            <w:tcBorders>
+              <w:top w:val="single" w:sz="8" w:space="0" w:color="000000"/>
+              <w:left w:val="single" w:sz="8" w:space="0" w:color="000000"/>
+              <w:bottom w:val="single" w:sz="8" w:space="0" w:color="000000"/>
+              <w:right w:val="single" w:sz="8" w:space="0" w:color="000000"/>
+            </w:tcBorders>
+            <w:tcMar>
+              <w:top w:w="100" w:type="dxa"/>
+              <w:left w:w="100" w:type="dxa"/>
+              <w:bottom w:w="100" w:type="dxa"/>
+              <w:right w:w="100" w:type="dxa"/>
+            </w:tcMar>
+            <w:hideMark/>
+          </w:tcPr>
+          <w:p>
+            <w:pPr>
+              <w:spacing w:after="0" w:line="0" w:lineRule="atLeast"/>
+              <w:rPr>
+                <w:rFonts w:ascii="Times New Roman" w:eastAsia="Times New Roman" w:hAnsi="Times New Roman" w:cs="Times New Roman"/>
+                <w:lang w:eastAsia="en-ZA"/>
+              </w:rPr>
+            </w:pPr>
+            <w:r>
+              <w:rPr>
+                <w:rFonts w:ascii="Cambria" w:eastAsia="Times New Roman" w:hAnsi="Cambria" w:cs="Times New Roman"/>
+                <w:color w:val="000000"/>
+                <w:sz w:val="22"/>
+                <w:szCs w:val="22"/>
+                <w:lang w:eastAsia="en-ZA"/>
+              </w:rPr>
+              <w:t>Standard deviation in temperature</w:t>
+            </w:r>
+          </w:p>
+        </w:tc>
+        <w:tc>
+          <w:tcPr>
+            <w:tcW w:w="0" w:type="auto"/>
+            <w:tcBorders>
+              <w:top w:val="single" w:sz="8" w:space="0" w:color="000000"/>
+              <w:left w:val="single" w:sz="8" w:space="0" w:color="000000"/>
+              <w:bottom w:val="single" w:sz="8" w:space="0" w:color="000000"/>
+              <w:right w:val="single" w:sz="8" w:space="0" w:color="000000"/>
+            </w:tcBorders>
+            <w:tcMar>
+              <w:top w:w="100" w:type="dxa"/>
+              <w:left w:w="100" w:type="dxa"/>
+              <w:bottom w:w="100" w:type="dxa"/>
+              <w:right w:w="100" w:type="dxa"/>
+            </w:tcMar>
+            <w:hideMark/>
+          </w:tcPr>
+          <w:p>
+            <w:pPr>
+              <w:spacing w:after="0" w:line="0" w:lineRule="atLeast"/>
               <w:rPr>
                 <w:rFonts w:ascii="Times New Roman" w:eastAsia="Times New Roman" w:hAnsi="Times New Roman" w:cs="Times New Roman"/>
                 <w:lang w:eastAsia="en-ZA"/>
@@ -630,90 +517,77 @@
             <w:r>
               <w:rPr>
                 <w:rFonts w:ascii="Cambria" w:eastAsia="Times New Roman" w:hAnsi="Cambria" w:cs="Times New Roman"/>
-                <w:color w:val="000000"/>
-                <w:sz w:val="22"/>
-                <w:szCs w:val="22"/>
-                <w:lang w:eastAsia="en-ZA"/>
-              </w:rPr>
-              <w:t>Millimeters</w:t>
+                <w:i/>
+                <w:iCs/>
+                <w:color w:val="000000"/>
+                <w:sz w:val="22"/>
+                <w:szCs w:val="22"/>
+                <w:lang w:eastAsia="en-ZA"/>
+              </w:rPr>
+              <w:t>sd_temp</w:t>
             </w:r>
             <w:proofErr w:type="spellEnd"/>
-            <w:r>
-              <w:rPr>
-                <w:rFonts w:ascii="Cambria" w:eastAsia="Times New Roman" w:hAnsi="Cambria" w:cs="Times New Roman"/>
-                <w:color w:val="000000"/>
-                <w:sz w:val="22"/>
-                <w:szCs w:val="22"/>
-                <w:lang w:eastAsia="en-ZA"/>
-              </w:rPr>
-              <w:t xml:space="preserve"> (mm)</w:t>
-            </w:r>
           </w:p>
         </w:tc>
       </w:tr>
       <w:tr>
-        <w:trPr>
-          <w:trHeight w:val="500"/>
-        </w:trPr>
-        <w:tc>
-          <w:tcPr>
-            <w:tcW w:w="0" w:type="auto"/>
-            <w:tcBorders>
-              <w:top w:val="single" w:sz="4" w:space="0" w:color="000000"/>
-              <w:left w:val="single" w:sz="4" w:space="0" w:color="000000"/>
-              <w:bottom w:val="single" w:sz="4" w:space="0" w:color="000000"/>
-              <w:right w:val="single" w:sz="4" w:space="0" w:color="000000"/>
-            </w:tcBorders>
-            <w:tcMar>
-              <w:top w:w="100" w:type="dxa"/>
-              <w:left w:w="100" w:type="dxa"/>
-              <w:bottom w:w="100" w:type="dxa"/>
-              <w:right w:w="100" w:type="dxa"/>
-            </w:tcMar>
-            <w:hideMark/>
-          </w:tcPr>
-          <w:p>
-            <w:pPr>
-              <w:spacing w:after="0"/>
-              <w:ind w:right="20"/>
-              <w:rPr>
-                <w:rFonts w:ascii="Times New Roman" w:eastAsia="Times New Roman" w:hAnsi="Times New Roman" w:cs="Times New Roman"/>
-                <w:lang w:eastAsia="en-ZA"/>
-              </w:rPr>
-            </w:pPr>
-            <w:r>
-              <w:rPr>
-                <w:rFonts w:ascii="Cambria" w:eastAsia="Times New Roman" w:hAnsi="Cambria" w:cs="Times New Roman"/>
-                <w:color w:val="000000"/>
-                <w:sz w:val="22"/>
-                <w:szCs w:val="22"/>
-                <w:lang w:eastAsia="en-ZA"/>
-              </w:rPr>
-              <w:t>Stipe diameter</w:t>
-            </w:r>
-          </w:p>
-        </w:tc>
-        <w:tc>
-          <w:tcPr>
-            <w:tcW w:w="0" w:type="auto"/>
-            <w:tcBorders>
-              <w:top w:val="single" w:sz="4" w:space="0" w:color="000000"/>
-              <w:left w:val="single" w:sz="4" w:space="0" w:color="000000"/>
-              <w:bottom w:val="single" w:sz="4" w:space="0" w:color="000000"/>
-              <w:right w:val="single" w:sz="4" w:space="0" w:color="000000"/>
-            </w:tcBorders>
-            <w:tcMar>
-              <w:top w:w="100" w:type="dxa"/>
-              <w:left w:w="100" w:type="dxa"/>
-              <w:bottom w:w="100" w:type="dxa"/>
-              <w:right w:w="100" w:type="dxa"/>
-            </w:tcMar>
-            <w:hideMark/>
-          </w:tcPr>
-          <w:p>
-            <w:pPr>
-              <w:spacing w:after="0"/>
-              <w:ind w:right="20"/>
+        <w:tc>
+          <w:tcPr>
+            <w:tcW w:w="0" w:type="auto"/>
+            <w:tcBorders>
+              <w:top w:val="single" w:sz="8" w:space="0" w:color="000000"/>
+              <w:left w:val="single" w:sz="8" w:space="0" w:color="000000"/>
+              <w:bottom w:val="single" w:sz="8" w:space="0" w:color="000000"/>
+              <w:right w:val="single" w:sz="8" w:space="0" w:color="000000"/>
+            </w:tcBorders>
+            <w:tcMar>
+              <w:top w:w="100" w:type="dxa"/>
+              <w:left w:w="100" w:type="dxa"/>
+              <w:bottom w:w="100" w:type="dxa"/>
+              <w:right w:w="100" w:type="dxa"/>
+            </w:tcMar>
+            <w:hideMark/>
+          </w:tcPr>
+          <w:p>
+            <w:pPr>
+              <w:spacing w:after="0" w:line="0" w:lineRule="atLeast"/>
+              <w:rPr>
+                <w:rFonts w:ascii="Times New Roman" w:eastAsia="Times New Roman" w:hAnsi="Times New Roman" w:cs="Times New Roman"/>
+                <w:lang w:eastAsia="en-ZA"/>
+              </w:rPr>
+            </w:pPr>
+            <w:r>
+              <w:rPr>
+                <w:rFonts w:ascii="Cambria" w:eastAsia="Times New Roman" w:hAnsi="Cambria" w:cs="Times New Roman"/>
+                <w:color w:val="000000"/>
+                <w:sz w:val="22"/>
+                <w:szCs w:val="22"/>
+                <w:lang w:eastAsia="en-ZA"/>
+              </w:rPr>
+              <w:t>Mean significant wave height</w:t>
+            </w:r>
+          </w:p>
+        </w:tc>
+        <w:tc>
+          <w:tcPr>
+            <w:tcW w:w="0" w:type="auto"/>
+            <w:tcBorders>
+              <w:top w:val="single" w:sz="8" w:space="0" w:color="000000"/>
+              <w:left w:val="single" w:sz="8" w:space="0" w:color="000000"/>
+              <w:bottom w:val="single" w:sz="8" w:space="0" w:color="000000"/>
+              <w:right w:val="single" w:sz="8" w:space="0" w:color="000000"/>
+            </w:tcBorders>
+            <w:tcMar>
+              <w:top w:w="100" w:type="dxa"/>
+              <w:left w:w="100" w:type="dxa"/>
+              <w:bottom w:w="100" w:type="dxa"/>
+              <w:right w:w="100" w:type="dxa"/>
+            </w:tcMar>
+            <w:hideMark/>
+          </w:tcPr>
+          <w:p>
+            <w:pPr>
+              <w:spacing w:after="0" w:line="0" w:lineRule="atLeast"/>
               <w:rPr>
                 <w:rFonts w:ascii="Times New Roman" w:eastAsia="Times New Roman" w:hAnsi="Times New Roman" w:cs="Times New Roman"/>
                 <w:lang w:eastAsia="en-ZA"/>
@@ -723,118 +597,901 @@
             <w:r>
               <w:rPr>
                 <w:rFonts w:ascii="Cambria" w:eastAsia="Times New Roman" w:hAnsi="Cambria" w:cs="Times New Roman"/>
-                <w:color w:val="000000"/>
-                <w:sz w:val="22"/>
-                <w:szCs w:val="22"/>
-                <w:lang w:eastAsia="en-ZA"/>
-              </w:rPr>
-              <w:t>Millimeters</w:t>
+                <w:i/>
+                <w:iCs/>
+                <w:color w:val="000000"/>
+                <w:sz w:val="22"/>
+                <w:szCs w:val="22"/>
+                <w:lang w:eastAsia="en-ZA"/>
+              </w:rPr>
+              <w:t>hs_mean</w:t>
             </w:r>
             <w:proofErr w:type="spellEnd"/>
-            <w:r>
-              <w:rPr>
-                <w:rFonts w:ascii="Cambria" w:eastAsia="Times New Roman" w:hAnsi="Cambria" w:cs="Times New Roman"/>
-                <w:color w:val="000000"/>
-                <w:sz w:val="22"/>
-                <w:szCs w:val="22"/>
-                <w:lang w:eastAsia="en-ZA"/>
-              </w:rPr>
-              <w:t xml:space="preserve"> (mm)</w:t>
-            </w:r>
           </w:p>
         </w:tc>
       </w:tr>
       <w:tr>
-        <w:trPr>
-          <w:trHeight w:val="360"/>
-        </w:trPr>
-        <w:tc>
-          <w:tcPr>
-            <w:tcW w:w="0" w:type="auto"/>
-            <w:tcBorders>
-              <w:top w:val="single" w:sz="4" w:space="0" w:color="000000"/>
-              <w:left w:val="single" w:sz="4" w:space="0" w:color="000000"/>
-              <w:bottom w:val="single" w:sz="4" w:space="0" w:color="000000"/>
-              <w:right w:val="single" w:sz="4" w:space="0" w:color="000000"/>
-            </w:tcBorders>
-            <w:tcMar>
-              <w:top w:w="100" w:type="dxa"/>
-              <w:left w:w="100" w:type="dxa"/>
-              <w:bottom w:w="100" w:type="dxa"/>
-              <w:right w:w="100" w:type="dxa"/>
-            </w:tcMar>
-            <w:hideMark/>
-          </w:tcPr>
-          <w:p>
-            <w:pPr>
-              <w:spacing w:after="0"/>
-              <w:ind w:right="20"/>
-              <w:rPr>
-                <w:rFonts w:ascii="Times New Roman" w:eastAsia="Times New Roman" w:hAnsi="Times New Roman" w:cs="Times New Roman"/>
-                <w:lang w:eastAsia="en-ZA"/>
-              </w:rPr>
-            </w:pPr>
-            <w:r>
-              <w:rPr>
-                <w:rFonts w:ascii="Cambria" w:eastAsia="Times New Roman" w:hAnsi="Cambria" w:cs="Times New Roman"/>
-                <w:color w:val="000000"/>
-                <w:sz w:val="22"/>
-                <w:szCs w:val="22"/>
-                <w:lang w:eastAsia="en-ZA"/>
-              </w:rPr>
-              <w:t>Number of digits</w:t>
-            </w:r>
-          </w:p>
-        </w:tc>
-        <w:tc>
-          <w:tcPr>
-            <w:tcW w:w="0" w:type="auto"/>
-            <w:tcBorders>
-              <w:top w:val="single" w:sz="4" w:space="0" w:color="000000"/>
-              <w:left w:val="single" w:sz="4" w:space="0" w:color="000000"/>
-              <w:bottom w:val="single" w:sz="4" w:space="0" w:color="000000"/>
-              <w:right w:val="single" w:sz="4" w:space="0" w:color="000000"/>
-            </w:tcBorders>
-            <w:tcMar>
-              <w:top w:w="100" w:type="dxa"/>
-              <w:left w:w="100" w:type="dxa"/>
-              <w:bottom w:w="100" w:type="dxa"/>
-              <w:right w:w="100" w:type="dxa"/>
-            </w:tcMar>
-            <w:hideMark/>
-          </w:tcPr>
-          <w:p>
-            <w:pPr>
-              <w:spacing w:after="0"/>
-              <w:ind w:right="20"/>
-              <w:rPr>
-                <w:rFonts w:ascii="Times New Roman" w:eastAsia="Times New Roman" w:hAnsi="Times New Roman" w:cs="Times New Roman"/>
-                <w:lang w:eastAsia="en-ZA"/>
-              </w:rPr>
-            </w:pPr>
-            <w:r>
-              <w:rPr>
-                <w:rFonts w:ascii="Cambria" w:eastAsia="Times New Roman" w:hAnsi="Cambria" w:cs="Times New Roman"/>
-                <w:color w:val="000000"/>
-                <w:sz w:val="22"/>
-                <w:szCs w:val="22"/>
-                <w:lang w:eastAsia="en-ZA"/>
-              </w:rPr>
-              <w:t>Count</w:t>
-            </w:r>
+        <w:tc>
+          <w:tcPr>
+            <w:tcW w:w="0" w:type="auto"/>
+            <w:tcBorders>
+              <w:top w:val="single" w:sz="8" w:space="0" w:color="000000"/>
+              <w:left w:val="single" w:sz="8" w:space="0" w:color="000000"/>
+              <w:bottom w:val="single" w:sz="8" w:space="0" w:color="000000"/>
+              <w:right w:val="single" w:sz="8" w:space="0" w:color="000000"/>
+            </w:tcBorders>
+            <w:tcMar>
+              <w:top w:w="100" w:type="dxa"/>
+              <w:left w:w="100" w:type="dxa"/>
+              <w:bottom w:w="100" w:type="dxa"/>
+              <w:right w:w="100" w:type="dxa"/>
+            </w:tcMar>
+            <w:hideMark/>
+          </w:tcPr>
+          <w:p>
+            <w:pPr>
+              <w:spacing w:after="0" w:line="0" w:lineRule="atLeast"/>
+              <w:rPr>
+                <w:rFonts w:ascii="Times New Roman" w:eastAsia="Times New Roman" w:hAnsi="Times New Roman" w:cs="Times New Roman"/>
+                <w:lang w:eastAsia="en-ZA"/>
+              </w:rPr>
+            </w:pPr>
+            <w:r>
+              <w:rPr>
+                <w:rFonts w:ascii="Cambria" w:eastAsia="Times New Roman" w:hAnsi="Cambria" w:cs="Times New Roman"/>
+                <w:color w:val="000000"/>
+                <w:sz w:val="22"/>
+                <w:szCs w:val="22"/>
+                <w:lang w:eastAsia="en-ZA"/>
+              </w:rPr>
+              <w:t>Maximum significant wave height</w:t>
+            </w:r>
+          </w:p>
+        </w:tc>
+        <w:tc>
+          <w:tcPr>
+            <w:tcW w:w="0" w:type="auto"/>
+            <w:tcBorders>
+              <w:top w:val="single" w:sz="8" w:space="0" w:color="000000"/>
+              <w:left w:val="single" w:sz="8" w:space="0" w:color="000000"/>
+              <w:bottom w:val="single" w:sz="8" w:space="0" w:color="000000"/>
+              <w:right w:val="single" w:sz="8" w:space="0" w:color="000000"/>
+            </w:tcBorders>
+            <w:tcMar>
+              <w:top w:w="100" w:type="dxa"/>
+              <w:left w:w="100" w:type="dxa"/>
+              <w:bottom w:w="100" w:type="dxa"/>
+              <w:right w:w="100" w:type="dxa"/>
+            </w:tcMar>
+            <w:hideMark/>
+          </w:tcPr>
+          <w:p>
+            <w:pPr>
+              <w:spacing w:after="0" w:line="0" w:lineRule="atLeast"/>
+              <w:rPr>
+                <w:rFonts w:ascii="Times New Roman" w:eastAsia="Times New Roman" w:hAnsi="Times New Roman" w:cs="Times New Roman"/>
+                <w:lang w:eastAsia="en-ZA"/>
+              </w:rPr>
+            </w:pPr>
+            <w:proofErr w:type="spellStart"/>
+            <w:r>
+              <w:rPr>
+                <w:rFonts w:ascii="Cambria" w:eastAsia="Times New Roman" w:hAnsi="Cambria" w:cs="Times New Roman"/>
+                <w:i/>
+                <w:iCs/>
+                <w:color w:val="000000"/>
+                <w:sz w:val="22"/>
+                <w:szCs w:val="22"/>
+                <w:lang w:eastAsia="en-ZA"/>
+              </w:rPr>
+              <w:t>hs_max</w:t>
+            </w:r>
+            <w:proofErr w:type="spellEnd"/>
+          </w:p>
+        </w:tc>
+      </w:tr>
+      <w:tr>
+        <w:tc>
+          <w:tcPr>
+            <w:tcW w:w="0" w:type="auto"/>
+            <w:tcBorders>
+              <w:top w:val="single" w:sz="8" w:space="0" w:color="000000"/>
+              <w:left w:val="single" w:sz="8" w:space="0" w:color="000000"/>
+              <w:bottom w:val="single" w:sz="8" w:space="0" w:color="000000"/>
+              <w:right w:val="single" w:sz="8" w:space="0" w:color="000000"/>
+            </w:tcBorders>
+            <w:tcMar>
+              <w:top w:w="100" w:type="dxa"/>
+              <w:left w:w="100" w:type="dxa"/>
+              <w:bottom w:w="100" w:type="dxa"/>
+              <w:right w:w="100" w:type="dxa"/>
+            </w:tcMar>
+            <w:hideMark/>
+          </w:tcPr>
+          <w:p>
+            <w:pPr>
+              <w:spacing w:after="0" w:line="0" w:lineRule="atLeast"/>
+              <w:rPr>
+                <w:rFonts w:ascii="Times New Roman" w:eastAsia="Times New Roman" w:hAnsi="Times New Roman" w:cs="Times New Roman"/>
+                <w:lang w:eastAsia="en-ZA"/>
+              </w:rPr>
+            </w:pPr>
+            <w:r>
+              <w:rPr>
+                <w:rFonts w:ascii="Cambria" w:eastAsia="Times New Roman" w:hAnsi="Cambria" w:cs="Times New Roman"/>
+                <w:color w:val="000000"/>
+                <w:sz w:val="22"/>
+                <w:szCs w:val="22"/>
+                <w:lang w:eastAsia="en-ZA"/>
+              </w:rPr>
+              <w:t>Minimum significant wave height</w:t>
+            </w:r>
+          </w:p>
+        </w:tc>
+        <w:tc>
+          <w:tcPr>
+            <w:tcW w:w="0" w:type="auto"/>
+            <w:tcBorders>
+              <w:top w:val="single" w:sz="8" w:space="0" w:color="000000"/>
+              <w:left w:val="single" w:sz="8" w:space="0" w:color="000000"/>
+              <w:bottom w:val="single" w:sz="8" w:space="0" w:color="000000"/>
+              <w:right w:val="single" w:sz="8" w:space="0" w:color="000000"/>
+            </w:tcBorders>
+            <w:tcMar>
+              <w:top w:w="100" w:type="dxa"/>
+              <w:left w:w="100" w:type="dxa"/>
+              <w:bottom w:w="100" w:type="dxa"/>
+              <w:right w:w="100" w:type="dxa"/>
+            </w:tcMar>
+            <w:hideMark/>
+          </w:tcPr>
+          <w:p>
+            <w:pPr>
+              <w:spacing w:after="0" w:line="0" w:lineRule="atLeast"/>
+              <w:rPr>
+                <w:rFonts w:ascii="Times New Roman" w:eastAsia="Times New Roman" w:hAnsi="Times New Roman" w:cs="Times New Roman"/>
+                <w:lang w:eastAsia="en-ZA"/>
+              </w:rPr>
+            </w:pPr>
+            <w:proofErr w:type="spellStart"/>
+            <w:r>
+              <w:rPr>
+                <w:rFonts w:ascii="Cambria" w:eastAsia="Times New Roman" w:hAnsi="Cambria" w:cs="Times New Roman"/>
+                <w:i/>
+                <w:iCs/>
+                <w:color w:val="000000"/>
+                <w:sz w:val="22"/>
+                <w:szCs w:val="22"/>
+                <w:lang w:eastAsia="en-ZA"/>
+              </w:rPr>
+              <w:t>hs_min</w:t>
+            </w:r>
+            <w:proofErr w:type="spellEnd"/>
+          </w:p>
+        </w:tc>
+      </w:tr>
+      <w:tr>
+        <w:tc>
+          <w:tcPr>
+            <w:tcW w:w="0" w:type="auto"/>
+            <w:tcBorders>
+              <w:top w:val="single" w:sz="8" w:space="0" w:color="000000"/>
+              <w:left w:val="single" w:sz="8" w:space="0" w:color="000000"/>
+              <w:bottom w:val="single" w:sz="8" w:space="0" w:color="000000"/>
+              <w:right w:val="single" w:sz="8" w:space="0" w:color="000000"/>
+            </w:tcBorders>
+            <w:tcMar>
+              <w:top w:w="100" w:type="dxa"/>
+              <w:left w:w="100" w:type="dxa"/>
+              <w:bottom w:w="100" w:type="dxa"/>
+              <w:right w:w="100" w:type="dxa"/>
+            </w:tcMar>
+            <w:hideMark/>
+          </w:tcPr>
+          <w:p>
+            <w:pPr>
+              <w:spacing w:after="0" w:line="0" w:lineRule="atLeast"/>
+              <w:rPr>
+                <w:rFonts w:ascii="Times New Roman" w:eastAsia="Times New Roman" w:hAnsi="Times New Roman" w:cs="Times New Roman"/>
+                <w:lang w:eastAsia="en-ZA"/>
+              </w:rPr>
+            </w:pPr>
+            <w:r>
+              <w:rPr>
+                <w:rFonts w:ascii="Cambria" w:eastAsia="Times New Roman" w:hAnsi="Cambria" w:cs="Times New Roman"/>
+                <w:color w:val="000000"/>
+                <w:sz w:val="22"/>
+                <w:szCs w:val="22"/>
+                <w:lang w:eastAsia="en-ZA"/>
+              </w:rPr>
+              <w:t>Standard deviation in swell height</w:t>
+            </w:r>
+          </w:p>
+        </w:tc>
+        <w:tc>
+          <w:tcPr>
+            <w:tcW w:w="0" w:type="auto"/>
+            <w:tcBorders>
+              <w:top w:val="single" w:sz="8" w:space="0" w:color="000000"/>
+              <w:left w:val="single" w:sz="8" w:space="0" w:color="000000"/>
+              <w:bottom w:val="single" w:sz="8" w:space="0" w:color="000000"/>
+              <w:right w:val="single" w:sz="8" w:space="0" w:color="000000"/>
+            </w:tcBorders>
+            <w:tcMar>
+              <w:top w:w="100" w:type="dxa"/>
+              <w:left w:w="100" w:type="dxa"/>
+              <w:bottom w:w="100" w:type="dxa"/>
+              <w:right w:w="100" w:type="dxa"/>
+            </w:tcMar>
+            <w:hideMark/>
+          </w:tcPr>
+          <w:p>
+            <w:pPr>
+              <w:spacing w:after="0" w:line="0" w:lineRule="atLeast"/>
+              <w:rPr>
+                <w:rFonts w:ascii="Times New Roman" w:eastAsia="Times New Roman" w:hAnsi="Times New Roman" w:cs="Times New Roman"/>
+                <w:lang w:eastAsia="en-ZA"/>
+              </w:rPr>
+            </w:pPr>
+            <w:proofErr w:type="spellStart"/>
+            <w:r>
+              <w:rPr>
+                <w:rFonts w:ascii="Cambria" w:eastAsia="Times New Roman" w:hAnsi="Cambria" w:cs="Times New Roman"/>
+                <w:i/>
+                <w:iCs/>
+                <w:color w:val="000000"/>
+                <w:sz w:val="22"/>
+                <w:szCs w:val="22"/>
+                <w:lang w:eastAsia="en-ZA"/>
+              </w:rPr>
+              <w:t>hs_sd</w:t>
+            </w:r>
+            <w:proofErr w:type="spellEnd"/>
+          </w:p>
+        </w:tc>
+      </w:tr>
+      <w:tr>
+        <w:tc>
+          <w:tcPr>
+            <w:tcW w:w="0" w:type="auto"/>
+            <w:tcBorders>
+              <w:top w:val="single" w:sz="8" w:space="0" w:color="000000"/>
+              <w:left w:val="single" w:sz="8" w:space="0" w:color="000000"/>
+              <w:bottom w:val="single" w:sz="8" w:space="0" w:color="000000"/>
+              <w:right w:val="single" w:sz="8" w:space="0" w:color="000000"/>
+            </w:tcBorders>
+            <w:tcMar>
+              <w:top w:w="100" w:type="dxa"/>
+              <w:left w:w="100" w:type="dxa"/>
+              <w:bottom w:w="100" w:type="dxa"/>
+              <w:right w:w="100" w:type="dxa"/>
+            </w:tcMar>
+            <w:hideMark/>
+          </w:tcPr>
+          <w:p>
+            <w:pPr>
+              <w:spacing w:after="0" w:line="0" w:lineRule="atLeast"/>
+              <w:rPr>
+                <w:rFonts w:ascii="Times New Roman" w:eastAsia="Times New Roman" w:hAnsi="Times New Roman" w:cs="Times New Roman"/>
+                <w:lang w:eastAsia="en-ZA"/>
+              </w:rPr>
+            </w:pPr>
+            <w:r>
+              <w:rPr>
+                <w:rFonts w:ascii="Cambria" w:eastAsia="Times New Roman" w:hAnsi="Cambria" w:cs="Times New Roman"/>
+                <w:color w:val="000000"/>
+                <w:sz w:val="22"/>
+                <w:szCs w:val="22"/>
+                <w:lang w:eastAsia="en-ZA"/>
+              </w:rPr>
+              <w:t>Mean wave period</w:t>
+            </w:r>
+          </w:p>
+        </w:tc>
+        <w:tc>
+          <w:tcPr>
+            <w:tcW w:w="0" w:type="auto"/>
+            <w:tcBorders>
+              <w:top w:val="single" w:sz="8" w:space="0" w:color="000000"/>
+              <w:left w:val="single" w:sz="8" w:space="0" w:color="000000"/>
+              <w:bottom w:val="single" w:sz="8" w:space="0" w:color="000000"/>
+              <w:right w:val="single" w:sz="8" w:space="0" w:color="000000"/>
+            </w:tcBorders>
+            <w:tcMar>
+              <w:top w:w="100" w:type="dxa"/>
+              <w:left w:w="100" w:type="dxa"/>
+              <w:bottom w:w="100" w:type="dxa"/>
+              <w:right w:w="100" w:type="dxa"/>
+            </w:tcMar>
+            <w:hideMark/>
+          </w:tcPr>
+          <w:p>
+            <w:pPr>
+              <w:spacing w:after="0" w:line="0" w:lineRule="atLeast"/>
+              <w:rPr>
+                <w:rFonts w:ascii="Times New Roman" w:eastAsia="Times New Roman" w:hAnsi="Times New Roman" w:cs="Times New Roman"/>
+                <w:lang w:eastAsia="en-ZA"/>
+              </w:rPr>
+            </w:pPr>
+            <w:proofErr w:type="spellStart"/>
+            <w:r>
+              <w:rPr>
+                <w:rFonts w:ascii="Cambria" w:eastAsia="Times New Roman" w:hAnsi="Cambria" w:cs="Times New Roman"/>
+                <w:i/>
+                <w:iCs/>
+                <w:color w:val="000000"/>
+                <w:sz w:val="22"/>
+                <w:szCs w:val="22"/>
+                <w:lang w:eastAsia="en-ZA"/>
+              </w:rPr>
+              <w:t>tp_mean</w:t>
+            </w:r>
+            <w:proofErr w:type="spellEnd"/>
+          </w:p>
+        </w:tc>
+      </w:tr>
+      <w:tr>
+        <w:tc>
+          <w:tcPr>
+            <w:tcW w:w="0" w:type="auto"/>
+            <w:tcBorders>
+              <w:top w:val="single" w:sz="8" w:space="0" w:color="000000"/>
+              <w:left w:val="single" w:sz="8" w:space="0" w:color="000000"/>
+              <w:bottom w:val="single" w:sz="8" w:space="0" w:color="000000"/>
+              <w:right w:val="single" w:sz="8" w:space="0" w:color="000000"/>
+            </w:tcBorders>
+            <w:tcMar>
+              <w:top w:w="100" w:type="dxa"/>
+              <w:left w:w="100" w:type="dxa"/>
+              <w:bottom w:w="100" w:type="dxa"/>
+              <w:right w:w="100" w:type="dxa"/>
+            </w:tcMar>
+            <w:hideMark/>
+          </w:tcPr>
+          <w:p>
+            <w:pPr>
+              <w:spacing w:after="0" w:line="0" w:lineRule="atLeast"/>
+              <w:rPr>
+                <w:rFonts w:ascii="Times New Roman" w:eastAsia="Times New Roman" w:hAnsi="Times New Roman" w:cs="Times New Roman"/>
+                <w:lang w:eastAsia="en-ZA"/>
+              </w:rPr>
+            </w:pPr>
+            <w:r>
+              <w:rPr>
+                <w:rFonts w:ascii="Cambria" w:eastAsia="Times New Roman" w:hAnsi="Cambria" w:cs="Times New Roman"/>
+                <w:color w:val="000000"/>
+                <w:sz w:val="22"/>
+                <w:szCs w:val="22"/>
+                <w:lang w:eastAsia="en-ZA"/>
+              </w:rPr>
+              <w:t>Maximum wave period</w:t>
+            </w:r>
+          </w:p>
+        </w:tc>
+        <w:tc>
+          <w:tcPr>
+            <w:tcW w:w="0" w:type="auto"/>
+            <w:tcBorders>
+              <w:top w:val="single" w:sz="8" w:space="0" w:color="000000"/>
+              <w:left w:val="single" w:sz="8" w:space="0" w:color="000000"/>
+              <w:bottom w:val="single" w:sz="8" w:space="0" w:color="000000"/>
+              <w:right w:val="single" w:sz="8" w:space="0" w:color="000000"/>
+            </w:tcBorders>
+            <w:tcMar>
+              <w:top w:w="100" w:type="dxa"/>
+              <w:left w:w="100" w:type="dxa"/>
+              <w:bottom w:w="100" w:type="dxa"/>
+              <w:right w:w="100" w:type="dxa"/>
+            </w:tcMar>
+            <w:hideMark/>
+          </w:tcPr>
+          <w:p>
+            <w:pPr>
+              <w:spacing w:after="0" w:line="0" w:lineRule="atLeast"/>
+              <w:rPr>
+                <w:rFonts w:ascii="Times New Roman" w:eastAsia="Times New Roman" w:hAnsi="Times New Roman" w:cs="Times New Roman"/>
+                <w:lang w:eastAsia="en-ZA"/>
+              </w:rPr>
+            </w:pPr>
+            <w:proofErr w:type="spellStart"/>
+            <w:r>
+              <w:rPr>
+                <w:rFonts w:ascii="Cambria" w:eastAsia="Times New Roman" w:hAnsi="Cambria" w:cs="Times New Roman"/>
+                <w:i/>
+                <w:iCs/>
+                <w:color w:val="000000"/>
+                <w:sz w:val="22"/>
+                <w:szCs w:val="22"/>
+                <w:lang w:eastAsia="en-ZA"/>
+              </w:rPr>
+              <w:t>tp_max</w:t>
+            </w:r>
+            <w:proofErr w:type="spellEnd"/>
+          </w:p>
+        </w:tc>
+      </w:tr>
+      <w:tr>
+        <w:tc>
+          <w:tcPr>
+            <w:tcW w:w="0" w:type="auto"/>
+            <w:tcBorders>
+              <w:top w:val="single" w:sz="8" w:space="0" w:color="000000"/>
+              <w:left w:val="single" w:sz="8" w:space="0" w:color="000000"/>
+              <w:bottom w:val="single" w:sz="8" w:space="0" w:color="000000"/>
+              <w:right w:val="single" w:sz="8" w:space="0" w:color="000000"/>
+            </w:tcBorders>
+            <w:tcMar>
+              <w:top w:w="100" w:type="dxa"/>
+              <w:left w:w="100" w:type="dxa"/>
+              <w:bottom w:w="100" w:type="dxa"/>
+              <w:right w:w="100" w:type="dxa"/>
+            </w:tcMar>
+            <w:hideMark/>
+          </w:tcPr>
+          <w:p>
+            <w:pPr>
+              <w:spacing w:after="0" w:line="0" w:lineRule="atLeast"/>
+              <w:rPr>
+                <w:rFonts w:ascii="Times New Roman" w:eastAsia="Times New Roman" w:hAnsi="Times New Roman" w:cs="Times New Roman"/>
+                <w:lang w:eastAsia="en-ZA"/>
+              </w:rPr>
+            </w:pPr>
+            <w:r>
+              <w:rPr>
+                <w:rFonts w:ascii="Cambria" w:eastAsia="Times New Roman" w:hAnsi="Cambria" w:cs="Times New Roman"/>
+                <w:color w:val="000000"/>
+                <w:sz w:val="22"/>
+                <w:szCs w:val="22"/>
+                <w:lang w:eastAsia="en-ZA"/>
+              </w:rPr>
+              <w:t>Minimum wave period</w:t>
+            </w:r>
+          </w:p>
+        </w:tc>
+        <w:tc>
+          <w:tcPr>
+            <w:tcW w:w="0" w:type="auto"/>
+            <w:tcBorders>
+              <w:top w:val="single" w:sz="8" w:space="0" w:color="000000"/>
+              <w:left w:val="single" w:sz="8" w:space="0" w:color="000000"/>
+              <w:bottom w:val="single" w:sz="8" w:space="0" w:color="000000"/>
+              <w:right w:val="single" w:sz="8" w:space="0" w:color="000000"/>
+            </w:tcBorders>
+            <w:tcMar>
+              <w:top w:w="100" w:type="dxa"/>
+              <w:left w:w="100" w:type="dxa"/>
+              <w:bottom w:w="100" w:type="dxa"/>
+              <w:right w:w="100" w:type="dxa"/>
+            </w:tcMar>
+            <w:hideMark/>
+          </w:tcPr>
+          <w:p>
+            <w:pPr>
+              <w:spacing w:after="0" w:line="0" w:lineRule="atLeast"/>
+              <w:rPr>
+                <w:rFonts w:ascii="Times New Roman" w:eastAsia="Times New Roman" w:hAnsi="Times New Roman" w:cs="Times New Roman"/>
+                <w:lang w:eastAsia="en-ZA"/>
+              </w:rPr>
+            </w:pPr>
+            <w:proofErr w:type="spellStart"/>
+            <w:r>
+              <w:rPr>
+                <w:rFonts w:ascii="Cambria" w:eastAsia="Times New Roman" w:hAnsi="Cambria" w:cs="Times New Roman"/>
+                <w:i/>
+                <w:iCs/>
+                <w:color w:val="000000"/>
+                <w:sz w:val="22"/>
+                <w:szCs w:val="22"/>
+                <w:lang w:eastAsia="en-ZA"/>
+              </w:rPr>
+              <w:t>tp_min</w:t>
+            </w:r>
+            <w:proofErr w:type="spellEnd"/>
+          </w:p>
+        </w:tc>
+      </w:tr>
+      <w:tr>
+        <w:tc>
+          <w:tcPr>
+            <w:tcW w:w="0" w:type="auto"/>
+            <w:tcBorders>
+              <w:top w:val="single" w:sz="8" w:space="0" w:color="000000"/>
+              <w:left w:val="single" w:sz="8" w:space="0" w:color="000000"/>
+              <w:bottom w:val="single" w:sz="8" w:space="0" w:color="000000"/>
+              <w:right w:val="single" w:sz="8" w:space="0" w:color="000000"/>
+            </w:tcBorders>
+            <w:tcMar>
+              <w:top w:w="100" w:type="dxa"/>
+              <w:left w:w="100" w:type="dxa"/>
+              <w:bottom w:w="100" w:type="dxa"/>
+              <w:right w:w="100" w:type="dxa"/>
+            </w:tcMar>
+            <w:hideMark/>
+          </w:tcPr>
+          <w:p>
+            <w:pPr>
+              <w:spacing w:after="0" w:line="0" w:lineRule="atLeast"/>
+              <w:rPr>
+                <w:rFonts w:ascii="Times New Roman" w:eastAsia="Times New Roman" w:hAnsi="Times New Roman" w:cs="Times New Roman"/>
+                <w:lang w:eastAsia="en-ZA"/>
+              </w:rPr>
+            </w:pPr>
+            <w:r>
+              <w:rPr>
+                <w:rFonts w:ascii="Cambria" w:eastAsia="Times New Roman" w:hAnsi="Cambria" w:cs="Times New Roman"/>
+                <w:color w:val="000000"/>
+                <w:sz w:val="22"/>
+                <w:szCs w:val="22"/>
+                <w:lang w:eastAsia="en-ZA"/>
+              </w:rPr>
+              <w:t>Standard deviation in wave period</w:t>
+            </w:r>
+          </w:p>
+        </w:tc>
+        <w:tc>
+          <w:tcPr>
+            <w:tcW w:w="0" w:type="auto"/>
+            <w:tcBorders>
+              <w:top w:val="single" w:sz="8" w:space="0" w:color="000000"/>
+              <w:left w:val="single" w:sz="8" w:space="0" w:color="000000"/>
+              <w:bottom w:val="single" w:sz="8" w:space="0" w:color="000000"/>
+              <w:right w:val="single" w:sz="8" w:space="0" w:color="000000"/>
+            </w:tcBorders>
+            <w:tcMar>
+              <w:top w:w="100" w:type="dxa"/>
+              <w:left w:w="100" w:type="dxa"/>
+              <w:bottom w:w="100" w:type="dxa"/>
+              <w:right w:w="100" w:type="dxa"/>
+            </w:tcMar>
+            <w:hideMark/>
+          </w:tcPr>
+          <w:p>
+            <w:pPr>
+              <w:spacing w:after="0" w:line="0" w:lineRule="atLeast"/>
+              <w:rPr>
+                <w:rFonts w:ascii="Times New Roman" w:eastAsia="Times New Roman" w:hAnsi="Times New Roman" w:cs="Times New Roman"/>
+                <w:lang w:eastAsia="en-ZA"/>
+              </w:rPr>
+            </w:pPr>
+            <w:proofErr w:type="spellStart"/>
+            <w:r>
+              <w:rPr>
+                <w:rFonts w:ascii="Cambria" w:eastAsia="Times New Roman" w:hAnsi="Cambria" w:cs="Times New Roman"/>
+                <w:i/>
+                <w:iCs/>
+                <w:color w:val="000000"/>
+                <w:sz w:val="22"/>
+                <w:szCs w:val="22"/>
+                <w:lang w:eastAsia="en-ZA"/>
+              </w:rPr>
+              <w:t>tp_sd</w:t>
+            </w:r>
+            <w:proofErr w:type="spellEnd"/>
+          </w:p>
+        </w:tc>
+      </w:tr>
+      <w:tr>
+        <w:tc>
+          <w:tcPr>
+            <w:tcW w:w="0" w:type="auto"/>
+            <w:tcBorders>
+              <w:top w:val="single" w:sz="8" w:space="0" w:color="000000"/>
+              <w:left w:val="single" w:sz="8" w:space="0" w:color="000000"/>
+              <w:bottom w:val="single" w:sz="8" w:space="0" w:color="000000"/>
+              <w:right w:val="single" w:sz="8" w:space="0" w:color="000000"/>
+            </w:tcBorders>
+            <w:tcMar>
+              <w:top w:w="100" w:type="dxa"/>
+              <w:left w:w="100" w:type="dxa"/>
+              <w:bottom w:w="100" w:type="dxa"/>
+              <w:right w:w="100" w:type="dxa"/>
+            </w:tcMar>
+            <w:hideMark/>
+          </w:tcPr>
+          <w:p>
+            <w:pPr>
+              <w:spacing w:after="0" w:line="0" w:lineRule="atLeast"/>
+              <w:rPr>
+                <w:rFonts w:ascii="Times New Roman" w:eastAsia="Times New Roman" w:hAnsi="Times New Roman" w:cs="Times New Roman"/>
+                <w:lang w:eastAsia="en-ZA"/>
+              </w:rPr>
+            </w:pPr>
+            <w:r>
+              <w:rPr>
+                <w:rFonts w:ascii="Cambria" w:eastAsia="Times New Roman" w:hAnsi="Cambria" w:cs="Times New Roman"/>
+                <w:color w:val="000000"/>
+                <w:sz w:val="22"/>
+                <w:szCs w:val="22"/>
+                <w:lang w:eastAsia="en-ZA"/>
+              </w:rPr>
+              <w:t>Median wave direction</w:t>
+            </w:r>
+          </w:p>
+        </w:tc>
+        <w:tc>
+          <w:tcPr>
+            <w:tcW w:w="0" w:type="auto"/>
+            <w:tcBorders>
+              <w:top w:val="single" w:sz="8" w:space="0" w:color="000000"/>
+              <w:left w:val="single" w:sz="8" w:space="0" w:color="000000"/>
+              <w:bottom w:val="single" w:sz="8" w:space="0" w:color="000000"/>
+              <w:right w:val="single" w:sz="8" w:space="0" w:color="000000"/>
+            </w:tcBorders>
+            <w:tcMar>
+              <w:top w:w="100" w:type="dxa"/>
+              <w:left w:w="100" w:type="dxa"/>
+              <w:bottom w:w="100" w:type="dxa"/>
+              <w:right w:w="100" w:type="dxa"/>
+            </w:tcMar>
+            <w:hideMark/>
+          </w:tcPr>
+          <w:p>
+            <w:pPr>
+              <w:spacing w:after="0" w:line="0" w:lineRule="atLeast"/>
+              <w:rPr>
+                <w:rFonts w:ascii="Times New Roman" w:eastAsia="Times New Roman" w:hAnsi="Times New Roman" w:cs="Times New Roman"/>
+                <w:lang w:eastAsia="en-ZA"/>
+              </w:rPr>
+            </w:pPr>
+            <w:proofErr w:type="spellStart"/>
+            <w:r>
+              <w:rPr>
+                <w:rFonts w:ascii="Cambria" w:eastAsia="Times New Roman" w:hAnsi="Cambria" w:cs="Times New Roman"/>
+                <w:i/>
+                <w:iCs/>
+                <w:color w:val="000000"/>
+                <w:sz w:val="22"/>
+                <w:szCs w:val="22"/>
+                <w:lang w:eastAsia="en-ZA"/>
+              </w:rPr>
+              <w:t>dir_median</w:t>
+            </w:r>
+            <w:proofErr w:type="spellEnd"/>
+          </w:p>
+        </w:tc>
+      </w:tr>
+      <w:tr>
+        <w:tc>
+          <w:tcPr>
+            <w:tcW w:w="0" w:type="auto"/>
+            <w:tcBorders>
+              <w:top w:val="single" w:sz="8" w:space="0" w:color="000000"/>
+              <w:left w:val="single" w:sz="8" w:space="0" w:color="000000"/>
+              <w:bottom w:val="single" w:sz="8" w:space="0" w:color="000000"/>
+              <w:right w:val="single" w:sz="8" w:space="0" w:color="000000"/>
+            </w:tcBorders>
+            <w:tcMar>
+              <w:top w:w="100" w:type="dxa"/>
+              <w:left w:w="100" w:type="dxa"/>
+              <w:bottom w:w="100" w:type="dxa"/>
+              <w:right w:w="100" w:type="dxa"/>
+            </w:tcMar>
+            <w:hideMark/>
+          </w:tcPr>
+          <w:p>
+            <w:pPr>
+              <w:spacing w:after="0" w:line="0" w:lineRule="atLeast"/>
+              <w:rPr>
+                <w:rFonts w:ascii="Times New Roman" w:eastAsia="Times New Roman" w:hAnsi="Times New Roman" w:cs="Times New Roman"/>
+                <w:lang w:eastAsia="en-ZA"/>
+              </w:rPr>
+            </w:pPr>
+            <w:r>
+              <w:rPr>
+                <w:rFonts w:ascii="Cambria" w:eastAsia="Times New Roman" w:hAnsi="Cambria" w:cs="Times New Roman"/>
+                <w:color w:val="000000"/>
+                <w:sz w:val="22"/>
+                <w:szCs w:val="22"/>
+                <w:lang w:eastAsia="en-ZA"/>
+              </w:rPr>
+              <w:t>Mean wind speed</w:t>
+            </w:r>
+          </w:p>
+        </w:tc>
+        <w:tc>
+          <w:tcPr>
+            <w:tcW w:w="0" w:type="auto"/>
+            <w:tcBorders>
+              <w:top w:val="single" w:sz="8" w:space="0" w:color="000000"/>
+              <w:left w:val="single" w:sz="8" w:space="0" w:color="000000"/>
+              <w:bottom w:val="single" w:sz="8" w:space="0" w:color="000000"/>
+              <w:right w:val="single" w:sz="8" w:space="0" w:color="000000"/>
+            </w:tcBorders>
+            <w:tcMar>
+              <w:top w:w="100" w:type="dxa"/>
+              <w:left w:w="100" w:type="dxa"/>
+              <w:bottom w:w="100" w:type="dxa"/>
+              <w:right w:w="100" w:type="dxa"/>
+            </w:tcMar>
+            <w:hideMark/>
+          </w:tcPr>
+          <w:p>
+            <w:pPr>
+              <w:spacing w:after="0" w:line="0" w:lineRule="atLeast"/>
+              <w:rPr>
+                <w:rFonts w:ascii="Times New Roman" w:eastAsia="Times New Roman" w:hAnsi="Times New Roman" w:cs="Times New Roman"/>
+                <w:lang w:eastAsia="en-ZA"/>
+              </w:rPr>
+            </w:pPr>
+            <w:proofErr w:type="spellStart"/>
+            <w:r>
+              <w:rPr>
+                <w:rFonts w:ascii="Cambria" w:eastAsia="Times New Roman" w:hAnsi="Cambria" w:cs="Times New Roman"/>
+                <w:i/>
+                <w:iCs/>
+                <w:color w:val="000000"/>
+                <w:sz w:val="22"/>
+                <w:szCs w:val="22"/>
+                <w:lang w:eastAsia="en-ZA"/>
+              </w:rPr>
+              <w:t>spw_mean</w:t>
+            </w:r>
+            <w:proofErr w:type="spellEnd"/>
+          </w:p>
+        </w:tc>
+      </w:tr>
+      <w:tr>
+        <w:tc>
+          <w:tcPr>
+            <w:tcW w:w="0" w:type="auto"/>
+            <w:tcBorders>
+              <w:top w:val="single" w:sz="8" w:space="0" w:color="000000"/>
+              <w:left w:val="single" w:sz="8" w:space="0" w:color="000000"/>
+              <w:bottom w:val="single" w:sz="8" w:space="0" w:color="000000"/>
+              <w:right w:val="single" w:sz="8" w:space="0" w:color="000000"/>
+            </w:tcBorders>
+            <w:tcMar>
+              <w:top w:w="100" w:type="dxa"/>
+              <w:left w:w="100" w:type="dxa"/>
+              <w:bottom w:w="100" w:type="dxa"/>
+              <w:right w:w="100" w:type="dxa"/>
+            </w:tcMar>
+            <w:hideMark/>
+          </w:tcPr>
+          <w:p>
+            <w:pPr>
+              <w:spacing w:after="0" w:line="0" w:lineRule="atLeast"/>
+              <w:rPr>
+                <w:rFonts w:ascii="Times New Roman" w:eastAsia="Times New Roman" w:hAnsi="Times New Roman" w:cs="Times New Roman"/>
+                <w:lang w:eastAsia="en-ZA"/>
+              </w:rPr>
+            </w:pPr>
+            <w:r>
+              <w:rPr>
+                <w:rFonts w:ascii="Cambria" w:eastAsia="Times New Roman" w:hAnsi="Cambria" w:cs="Times New Roman"/>
+                <w:color w:val="000000"/>
+                <w:sz w:val="22"/>
+                <w:szCs w:val="22"/>
+                <w:lang w:eastAsia="en-ZA"/>
+              </w:rPr>
+              <w:t>Standard deviation in wind speed</w:t>
+            </w:r>
+          </w:p>
+        </w:tc>
+        <w:tc>
+          <w:tcPr>
+            <w:tcW w:w="0" w:type="auto"/>
+            <w:tcBorders>
+              <w:top w:val="single" w:sz="8" w:space="0" w:color="000000"/>
+              <w:left w:val="single" w:sz="8" w:space="0" w:color="000000"/>
+              <w:bottom w:val="single" w:sz="8" w:space="0" w:color="000000"/>
+              <w:right w:val="single" w:sz="8" w:space="0" w:color="000000"/>
+            </w:tcBorders>
+            <w:tcMar>
+              <w:top w:w="100" w:type="dxa"/>
+              <w:left w:w="100" w:type="dxa"/>
+              <w:bottom w:w="100" w:type="dxa"/>
+              <w:right w:w="100" w:type="dxa"/>
+            </w:tcMar>
+            <w:hideMark/>
+          </w:tcPr>
+          <w:p>
+            <w:pPr>
+              <w:spacing w:after="0" w:line="0" w:lineRule="atLeast"/>
+              <w:rPr>
+                <w:rFonts w:ascii="Times New Roman" w:eastAsia="Times New Roman" w:hAnsi="Times New Roman" w:cs="Times New Roman"/>
+                <w:lang w:eastAsia="en-ZA"/>
+              </w:rPr>
+            </w:pPr>
+            <w:proofErr w:type="spellStart"/>
+            <w:r>
+              <w:rPr>
+                <w:rFonts w:ascii="Cambria" w:eastAsia="Times New Roman" w:hAnsi="Cambria" w:cs="Times New Roman"/>
+                <w:i/>
+                <w:iCs/>
+                <w:color w:val="000000"/>
+                <w:sz w:val="22"/>
+                <w:szCs w:val="22"/>
+                <w:lang w:eastAsia="en-ZA"/>
+              </w:rPr>
+              <w:t>spw_sd</w:t>
+            </w:r>
+            <w:proofErr w:type="spellEnd"/>
+          </w:p>
+        </w:tc>
+      </w:tr>
+      <w:tr>
+        <w:tc>
+          <w:tcPr>
+            <w:tcW w:w="0" w:type="auto"/>
+            <w:tcBorders>
+              <w:top w:val="single" w:sz="8" w:space="0" w:color="000000"/>
+              <w:left w:val="single" w:sz="8" w:space="0" w:color="000000"/>
+              <w:bottom w:val="single" w:sz="8" w:space="0" w:color="000000"/>
+              <w:right w:val="single" w:sz="8" w:space="0" w:color="000000"/>
+            </w:tcBorders>
+            <w:tcMar>
+              <w:top w:w="100" w:type="dxa"/>
+              <w:left w:w="100" w:type="dxa"/>
+              <w:bottom w:w="100" w:type="dxa"/>
+              <w:right w:w="100" w:type="dxa"/>
+            </w:tcMar>
+            <w:hideMark/>
+          </w:tcPr>
+          <w:p>
+            <w:pPr>
+              <w:spacing w:after="0" w:line="0" w:lineRule="atLeast"/>
+              <w:rPr>
+                <w:rFonts w:ascii="Times New Roman" w:eastAsia="Times New Roman" w:hAnsi="Times New Roman" w:cs="Times New Roman"/>
+                <w:lang w:eastAsia="en-ZA"/>
+              </w:rPr>
+            </w:pPr>
+            <w:r>
+              <w:rPr>
+                <w:rFonts w:ascii="Cambria" w:eastAsia="Times New Roman" w:hAnsi="Cambria" w:cs="Times New Roman"/>
+                <w:color w:val="000000"/>
+                <w:sz w:val="22"/>
+                <w:szCs w:val="22"/>
+                <w:lang w:eastAsia="en-ZA"/>
+              </w:rPr>
+              <w:t>Median wind direction</w:t>
+            </w:r>
+          </w:p>
+        </w:tc>
+        <w:tc>
+          <w:tcPr>
+            <w:tcW w:w="0" w:type="auto"/>
+            <w:tcBorders>
+              <w:top w:val="single" w:sz="8" w:space="0" w:color="000000"/>
+              <w:left w:val="single" w:sz="8" w:space="0" w:color="000000"/>
+              <w:bottom w:val="single" w:sz="8" w:space="0" w:color="000000"/>
+              <w:right w:val="single" w:sz="8" w:space="0" w:color="000000"/>
+            </w:tcBorders>
+            <w:tcMar>
+              <w:top w:w="100" w:type="dxa"/>
+              <w:left w:w="100" w:type="dxa"/>
+              <w:bottom w:w="100" w:type="dxa"/>
+              <w:right w:w="100" w:type="dxa"/>
+            </w:tcMar>
+            <w:hideMark/>
+          </w:tcPr>
+          <w:p>
+            <w:pPr>
+              <w:spacing w:after="0" w:line="0" w:lineRule="atLeast"/>
+              <w:rPr>
+                <w:rFonts w:ascii="Times New Roman" w:eastAsia="Times New Roman" w:hAnsi="Times New Roman" w:cs="Times New Roman"/>
+                <w:lang w:eastAsia="en-ZA"/>
+              </w:rPr>
+            </w:pPr>
+            <w:proofErr w:type="spellStart"/>
+            <w:r>
+              <w:rPr>
+                <w:rFonts w:ascii="Cambria" w:eastAsia="Times New Roman" w:hAnsi="Cambria" w:cs="Times New Roman"/>
+                <w:i/>
+                <w:iCs/>
+                <w:color w:val="000000"/>
+                <w:sz w:val="22"/>
+                <w:szCs w:val="22"/>
+                <w:lang w:eastAsia="en-ZA"/>
+              </w:rPr>
+              <w:t>dirw_median</w:t>
+            </w:r>
+            <w:proofErr w:type="spellEnd"/>
           </w:p>
         </w:tc>
       </w:tr>
     </w:tbl>
-    <w:p>
-      <w:pPr>
-        <w:spacing w:after="240"/>
-        <w:rPr>
-          <w:rFonts w:ascii="Times New Roman" w:eastAsia="Times New Roman" w:hAnsi="Times New Roman" w:cs="Times New Roman"/>
-          <w:lang w:eastAsia="en-ZA"/>
-        </w:rPr>
-      </w:pPr>
-    </w:p>
+    <w:p/>
     <w:p>
       <w:bookmarkStart w:id="0" w:name="_GoBack"/>
       <w:bookmarkEnd w:id="0"/>
@@ -1012,7 +1669,7 @@
   <w:style w:type="paragraph" w:default="1" w:styleId="Normal">
     <w:name w:val="Normal"/>
     <w:qFormat/>
-    <w:rsid w:val="002724C4"/>
+    <w:rsid w:val="000E4CCE"/>
   </w:style>
   <w:style w:type="paragraph" w:styleId="Heading1">
     <w:name w:val="heading 1"/>
@@ -1624,7 +2281,7 @@
   <w:style w:type="paragraph" w:default="1" w:styleId="Normal">
     <w:name w:val="Normal"/>
     <w:qFormat/>
-    <w:rsid w:val="002724C4"/>
+    <w:rsid w:val="000E4CCE"/>
   </w:style>
   <w:style w:type="paragraph" w:styleId="Heading1">
     <w:name w:val="heading 1"/>

</xml_diff>